<commit_message>
Cambio de link del repositorio en los documentos
</commit_message>
<xml_diff>
--- a/reports/D01/ferdehur/07 Requirements - Student #5.docx
+++ b/reports/D01/ferdehur/07 Requirements - Student #5.docx
@@ -1,6 +1,6 @@
 
 <file path=word/document.xml><?xml version="1.0" encoding="utf-8"?>
-<w:document xmlns:wpc="http://schemas.microsoft.com/office/word/2010/wordprocessingCanvas" xmlns:cx="http://schemas.microsoft.com/office/drawing/2014/chartex" xmlns:cx1="http://schemas.microsoft.com/office/drawing/2015/9/8/chartex" xmlns:mc="http://schemas.openxmlformats.org/markup-compatibility/2006" xmlns:o="urn:schemas-microsoft-com:office:office" xmlns:r="http://schemas.openxmlformats.org/officeDocument/2006/relationships" xmlns:m="http://schemas.openxmlformats.org/officeDocument/2006/math" xmlns:v="urn:schemas-microsoft-com:vml" xmlns:wp14="http://schemas.microsoft.com/office/word/2010/wordprocessingDrawing" xmlns:wp="http://schemas.openxmlformats.org/drawingml/2006/wordprocessingDrawing" xmlns:w10="urn:schemas-microsoft-com:office:word" xmlns:w="http://schemas.openxmlformats.org/wordprocessingml/2006/main" xmlns:w14="http://schemas.microsoft.com/office/word/2010/wordml" xmlns:w15="http://schemas.microsoft.com/office/word/2012/wordml" xmlns:w16se="http://schemas.microsoft.com/office/word/2015/wordml/symex" xmlns:wpg="http://schemas.microsoft.com/office/word/2010/wordprocessingGroup" xmlns:wpi="http://schemas.microsoft.com/office/word/2010/wordprocessingInk" xmlns:wne="http://schemas.microsoft.com/office/word/2006/wordml" xmlns:wps="http://schemas.microsoft.com/office/word/2010/wordprocessingShape" mc:Ignorable="w14 w15 w16se wp14">
+<w:document xmlns:wpc="http://schemas.microsoft.com/office/word/2010/wordprocessingCanvas" xmlns:cx="http://schemas.microsoft.com/office/drawing/2014/chartex" xmlns:cx1="http://schemas.microsoft.com/office/drawing/2015/9/8/chartex" xmlns:cx2="http://schemas.microsoft.com/office/drawing/2015/10/21/chartex" xmlns:cx3="http://schemas.microsoft.com/office/drawing/2016/5/9/chartex" xmlns:cx4="http://schemas.microsoft.com/office/drawing/2016/5/10/chartex" xmlns:cx5="http://schemas.microsoft.com/office/drawing/2016/5/11/chartex" xmlns:cx6="http://schemas.microsoft.com/office/drawing/2016/5/12/chartex" xmlns:cx7="http://schemas.microsoft.com/office/drawing/2016/5/13/chartex" xmlns:cx8="http://schemas.microsoft.com/office/drawing/2016/5/14/chartex" xmlns:mc="http://schemas.openxmlformats.org/markup-compatibility/2006" xmlns:aink="http://schemas.microsoft.com/office/drawing/2016/ink" xmlns:am3d="http://schemas.microsoft.com/office/drawing/2017/model3d" xmlns:o="urn:schemas-microsoft-com:office:office" xmlns:oel="http://schemas.microsoft.com/office/2019/extlst" xmlns:r="http://schemas.openxmlformats.org/officeDocument/2006/relationships" xmlns:m="http://schemas.openxmlformats.org/officeDocument/2006/math" xmlns:v="urn:schemas-microsoft-com:vml" xmlns:wp14="http://schemas.microsoft.com/office/word/2010/wordprocessingDrawing" xmlns:wp="http://schemas.openxmlformats.org/drawingml/2006/wordprocessingDrawing" xmlns:w10="urn:schemas-microsoft-com:office:word" xmlns:w="http://schemas.openxmlformats.org/wordprocessingml/2006/main" xmlns:w14="http://schemas.microsoft.com/office/word/2010/wordml" xmlns:w15="http://schemas.microsoft.com/office/word/2012/wordml" xmlns:w16cex="http://schemas.microsoft.com/office/word/2018/wordml/cex" xmlns:w16cid="http://schemas.microsoft.com/office/word/2016/wordml/cid" xmlns:w16="http://schemas.microsoft.com/office/word/2018/wordml" xmlns:w16sdtdh="http://schemas.microsoft.com/office/word/2020/wordml/sdtdatahash" xmlns:w16se="http://schemas.microsoft.com/office/word/2015/wordml/symex" xmlns:wpg="http://schemas.microsoft.com/office/word/2010/wordprocessingGroup" xmlns:wpi="http://schemas.microsoft.com/office/word/2010/wordprocessingInk" xmlns:wne="http://schemas.microsoft.com/office/word/2006/wordml" xmlns:wps="http://schemas.microsoft.com/office/word/2010/wordprocessingShape" mc:Ignorable="w14 w15 w16se w16cid w16 w16cex w16sdtdh wp14">
   <w:body>
     <w:p>
       <w:pPr>
@@ -111,7 +111,6 @@
                 <w15:appearance w15:val="hidden"/>
                 <w:text/>
               </w:sdtPr>
-              <w:sdtEndPr/>
               <w:sdtContent>
                 <w:r>
                   <w:rPr>
@@ -178,9 +177,6 @@
             <w:permStart w:id="1280002524" w:edGrp="everyone"/>
             <w:sdt>
               <w:sdtPr>
-                <w:rPr>
-                  <w:rFonts w:asciiTheme="majorHAnsi" w:hAnsiTheme="majorHAnsi" w:cstheme="majorHAnsi"/>
-                </w:rPr>
                 <w:tag w:val="Repository"/>
                 <w:id w:val="46497162"/>
                 <w:placeholder>
@@ -189,13 +185,9 @@
                 <w15:appearance w15:val="hidden"/>
                 <w:text/>
               </w:sdtPr>
-              <w:sdtEndPr/>
               <w:sdtContent>
                 <w:r>
-                  <w:rPr>
-                    <w:rFonts w:asciiTheme="majorHAnsi" w:hAnsiTheme="majorHAnsi" w:cstheme="majorHAnsi"/>
-                  </w:rPr>
-                  <w:t xml:space="preserve"> https://github.com/DP2-c1-028/Acme-SF-D01-24.1.0  </w:t>
+                  <w:t xml:space="preserve"> https://github.com/DP2-c1-028/Acme-SF-D01</w:t>
                 </w:r>
               </w:sdtContent>
             </w:sdt>
@@ -269,7 +261,6 @@
                 <w15:appearance w15:val="hidden"/>
                 <w:text/>
               </w:sdtPr>
-              <w:sdtEndPr/>
               <w:sdtContent>
                 <w:r>
                   <w:rPr>
@@ -330,7 +321,6 @@
                 <w15:appearance w15:val="hidden"/>
                 <w:text/>
               </w:sdtPr>
-              <w:sdtEndPr/>
               <w:sdtContent>
                 <w:r>
                   <w:rPr>
@@ -338,14 +328,12 @@
                   </w:rPr>
                   <w:t xml:space="preserve"> </w:t>
                 </w:r>
-                <w:proofErr w:type="spellStart"/>
                 <w:r>
                   <w:rPr>
                     <w:rFonts w:asciiTheme="majorHAnsi" w:hAnsiTheme="majorHAnsi" w:cstheme="majorHAnsi"/>
                   </w:rPr>
                   <w:t>ferdehur</w:t>
                 </w:r>
-                <w:proofErr w:type="spellEnd"/>
                 <w:r>
                   <w:rPr>
                     <w:rFonts w:asciiTheme="majorHAnsi" w:hAnsiTheme="majorHAnsi" w:cstheme="majorHAnsi"/>
@@ -404,7 +392,6 @@
                 <w15:appearance w15:val="hidden"/>
                 <w:text/>
               </w:sdtPr>
-              <w:sdtEndPr/>
               <w:sdtContent>
                 <w:r>
                   <w:rPr>
@@ -418,23 +405,7 @@
                     <w:rFonts w:asciiTheme="majorHAnsi" w:hAnsiTheme="majorHAnsi" w:cstheme="majorHAnsi"/>
                     <w:u w:val="single"/>
                   </w:rPr>
-                  <w:t xml:space="preserve">de </w:t>
-                </w:r>
-                <w:proofErr w:type="spellStart"/>
-                <w:r>
-                  <w:rPr>
-                    <w:rFonts w:asciiTheme="majorHAnsi" w:hAnsiTheme="majorHAnsi" w:cstheme="majorHAnsi"/>
-                    <w:u w:val="single"/>
-                  </w:rPr>
-                  <w:t>Celis</w:t>
-                </w:r>
-                <w:proofErr w:type="spellEnd"/>
-                <w:r>
-                  <w:rPr>
-                    <w:rFonts w:asciiTheme="majorHAnsi" w:hAnsiTheme="majorHAnsi" w:cstheme="majorHAnsi"/>
-                    <w:u w:val="single"/>
-                  </w:rPr>
-                  <w:t xml:space="preserve"> Hurtado</w:t>
+                  <w:t>de Celis Hurtado</w:t>
                 </w:r>
                 <w:r>
                   <w:rPr>
@@ -501,27 +472,12 @@
                 </w:placeholder>
                 <w:text/>
               </w:sdtPr>
-              <w:sdtEndPr/>
               <w:sdtContent>
                 <w:r>
                   <w:rPr>
                     <w:rFonts w:asciiTheme="majorHAnsi" w:hAnsiTheme="majorHAnsi" w:cstheme="majorHAnsi"/>
                   </w:rPr>
-                  <w:t xml:space="preserve"> Operator, </w:t>
-                </w:r>
-                <w:proofErr w:type="spellStart"/>
-                <w:r>
-                  <w:rPr>
-                    <w:rFonts w:asciiTheme="majorHAnsi" w:hAnsiTheme="majorHAnsi" w:cstheme="majorHAnsi"/>
-                  </w:rPr>
-                  <w:t>Analist</w:t>
-                </w:r>
-                <w:proofErr w:type="spellEnd"/>
-                <w:r>
-                  <w:rPr>
-                    <w:rFonts w:asciiTheme="majorHAnsi" w:hAnsiTheme="majorHAnsi" w:cstheme="majorHAnsi"/>
-                  </w:rPr>
-                  <w:t xml:space="preserve">, Developer </w:t>
+                  <w:t xml:space="preserve"> Operator, Analist, Developer </w:t>
                 </w:r>
                 <w:r>
                   <w:rPr>
@@ -593,7 +549,6 @@
                 <w15:appearance w15:val="hidden"/>
                 <w:text/>
               </w:sdtPr>
-              <w:sdtEndPr/>
               <w:sdtContent>
                 <w:r>
                   <w:rPr>
@@ -853,7 +808,6 @@
           <w15:appearance w15:val="hidden"/>
           <w:text/>
         </w:sdtPr>
-        <w:sdtEndPr/>
         <w:sdtContent>
           <w:r>
             <w:t xml:space="preserve">  </w:t>
@@ -1185,7 +1139,6 @@
           <w15:appearance w15:val="hidden"/>
           <w:text/>
         </w:sdtPr>
-        <w:sdtEndPr/>
         <w:sdtContent>
           <w:r>
             <w:t xml:space="preserve">    </w:t>
@@ -1426,7 +1379,6 @@
           <w15:appearance w15:val="hidden"/>
           <w:text/>
         </w:sdtPr>
-        <w:sdtEndPr/>
         <w:sdtContent>
           <w:r>
             <w:t xml:space="preserve">    </w:t>
@@ -1562,7 +1514,6 @@
           </w:placeholder>
           <w:text/>
         </w:sdtPr>
-        <w:sdtEndPr/>
         <w:sdtContent>
           <w:r>
             <w:t xml:space="preserve">    </w:t>
@@ -1719,7 +1670,6 @@
           <w15:appearance w15:val="hidden"/>
           <w:text/>
         </w:sdtPr>
-        <w:sdtEndPr/>
         <w:sdtContent>
           <w:r>
             <w:t xml:space="preserve">    </w:t>
@@ -2025,7 +1975,6 @@
           <w15:appearance w15:val="hidden"/>
           <w:text/>
         </w:sdtPr>
-        <w:sdtEndPr/>
         <w:sdtContent>
           <w:r>
             <w:t xml:space="preserve">    </w:t>
@@ -2248,7 +2197,6 @@
           <w15:appearance w15:val="hidden"/>
           <w:text/>
         </w:sdtPr>
-        <w:sdtEndPr/>
         <w:sdtContent>
           <w:r>
             <w:t xml:space="preserve">    </w:t>
@@ -2344,7 +2292,6 @@
           </w:placeholder>
           <w:text/>
         </w:sdtPr>
-        <w:sdtEndPr/>
         <w:sdtContent>
           <w:r>
             <w:t xml:space="preserve">    </w:t>
@@ -2582,7 +2529,6 @@
           </w:placeholder>
           <w:text/>
         </w:sdtPr>
-        <w:sdtEndPr/>
         <w:sdtContent>
           <w:r>
             <w:t xml:space="preserve">    </w:t>
@@ -2636,7 +2582,6 @@
           </w:placeholder>
           <w:text/>
         </w:sdtPr>
-        <w:sdtEndPr/>
         <w:sdtContent>
           <w:r>
             <w:t xml:space="preserve">    </w:t>
@@ -2838,7 +2783,6 @@
           <w15:appearance w15:val="hidden"/>
           <w:text/>
         </w:sdtPr>
-        <w:sdtEndPr/>
         <w:sdtContent>
           <w:r>
             <w:t xml:space="preserve">  </w:t>
@@ -2891,7 +2835,6 @@
           <w15:appearance w15:val="hidden"/>
           <w:text/>
         </w:sdtPr>
-        <w:sdtEndPr/>
         <w:sdtContent>
           <w:r>
             <w:t xml:space="preserve">  </w:t>
@@ -3123,7 +3066,6 @@
           <w15:appearance w15:val="hidden"/>
           <w:text/>
         </w:sdtPr>
-        <w:sdtEndPr/>
         <w:sdtContent>
           <w:r>
             <w:rPr>
@@ -3277,7 +3219,6 @@
           <w15:appearance w15:val="hidden"/>
           <w:text/>
         </w:sdtPr>
-        <w:sdtEndPr/>
         <w:sdtContent>
           <w:r>
             <w:t xml:space="preserve">    </w:t>
@@ -3318,7 +3259,6 @@
           <w15:appearance w15:val="hidden"/>
           <w:text/>
         </w:sdtPr>
-        <w:sdtEndPr/>
         <w:sdtContent>
           <w:r>
             <w:t xml:space="preserve">    </w:t>
@@ -3371,7 +3311,6 @@
           <w15:appearance w15:val="hidden"/>
           <w:text/>
         </w:sdtPr>
-        <w:sdtEndPr/>
         <w:sdtContent>
           <w:r>
             <w:rPr>
@@ -3520,7 +3459,6 @@
           </w:placeholder>
           <w:text/>
         </w:sdtPr>
-        <w:sdtEndPr/>
         <w:sdtContent>
           <w:r>
             <w:t xml:space="preserve">    </w:t>
@@ -3588,7 +3526,6 @@
           </w:placeholder>
           <w:text/>
         </w:sdtPr>
-        <w:sdtEndPr/>
         <w:sdtContent>
           <w:r>
             <w:t xml:space="preserve">    </w:t>
@@ -3781,7 +3718,6 @@
           <w15:appearance w15:val="hidden"/>
           <w:text/>
         </w:sdtPr>
-        <w:sdtEndPr/>
         <w:sdtContent>
           <w:r>
             <w:t xml:space="preserve">    </w:t>
@@ -3893,7 +3829,6 @@
           <w15:appearance w15:val="hidden"/>
           <w:text/>
         </w:sdtPr>
-        <w:sdtEndPr/>
         <w:sdtContent>
           <w:r>
             <w:t xml:space="preserve">    </w:t>
@@ -3939,7 +3874,6 @@
           </w:placeholder>
           <w:text/>
         </w:sdtPr>
-        <w:sdtEndPr/>
         <w:sdtContent>
           <w:r>
             <w:t xml:space="preserve">    </w:t>
@@ -3986,7 +3920,6 @@
           <w15:appearance w15:val="hidden"/>
           <w:text/>
         </w:sdtPr>
-        <w:sdtEndPr/>
         <w:sdtContent>
           <w:r>
             <w:t xml:space="preserve">    </w:t>
@@ -4174,7 +4107,6 @@
           <w15:appearance w15:val="hidden"/>
           <w:text/>
         </w:sdtPr>
-        <w:sdtEndPr/>
         <w:sdtContent>
           <w:r>
             <w:t xml:space="preserve">    </w:t>
@@ -4221,7 +4153,6 @@
           <w15:appearance w15:val="hidden"/>
           <w:text/>
         </w:sdtPr>
-        <w:sdtEndPr/>
         <w:sdtContent>
           <w:r>
             <w:t xml:space="preserve">    </w:t>
@@ -4259,7 +4190,7 @@
 </file>
 
 <file path=word/numbering.xml><?xml version="1.0" encoding="utf-8"?>
-<w:numbering xmlns:wpc="http://schemas.microsoft.com/office/word/2010/wordprocessingCanvas" xmlns:cx="http://schemas.microsoft.com/office/drawing/2014/chartex" xmlns:cx1="http://schemas.microsoft.com/office/drawing/2015/9/8/chartex" xmlns:mc="http://schemas.openxmlformats.org/markup-compatibility/2006" xmlns:o="urn:schemas-microsoft-com:office:office" xmlns:r="http://schemas.openxmlformats.org/officeDocument/2006/relationships" xmlns:m="http://schemas.openxmlformats.org/officeDocument/2006/math" xmlns:v="urn:schemas-microsoft-com:vml" xmlns:wp14="http://schemas.microsoft.com/office/word/2010/wordprocessingDrawing" xmlns:wp="http://schemas.openxmlformats.org/drawingml/2006/wordprocessingDrawing" xmlns:w10="urn:schemas-microsoft-com:office:word" xmlns:w="http://schemas.openxmlformats.org/wordprocessingml/2006/main" xmlns:w14="http://schemas.microsoft.com/office/word/2010/wordml" xmlns:w15="http://schemas.microsoft.com/office/word/2012/wordml" xmlns:w16se="http://schemas.microsoft.com/office/word/2015/wordml/symex" xmlns:wpg="http://schemas.microsoft.com/office/word/2010/wordprocessingGroup" xmlns:wpi="http://schemas.microsoft.com/office/word/2010/wordprocessingInk" xmlns:wne="http://schemas.microsoft.com/office/word/2006/wordml" xmlns:wps="http://schemas.microsoft.com/office/word/2010/wordprocessingShape" mc:Ignorable="w14 w15 w16se wp14">
+<w:numbering xmlns:wpc="http://schemas.microsoft.com/office/word/2010/wordprocessingCanvas" xmlns:cx="http://schemas.microsoft.com/office/drawing/2014/chartex" xmlns:cx1="http://schemas.microsoft.com/office/drawing/2015/9/8/chartex" xmlns:cx2="http://schemas.microsoft.com/office/drawing/2015/10/21/chartex" xmlns:cx3="http://schemas.microsoft.com/office/drawing/2016/5/9/chartex" xmlns:cx4="http://schemas.microsoft.com/office/drawing/2016/5/10/chartex" xmlns:cx5="http://schemas.microsoft.com/office/drawing/2016/5/11/chartex" xmlns:cx6="http://schemas.microsoft.com/office/drawing/2016/5/12/chartex" xmlns:cx7="http://schemas.microsoft.com/office/drawing/2016/5/13/chartex" xmlns:cx8="http://schemas.microsoft.com/office/drawing/2016/5/14/chartex" xmlns:mc="http://schemas.openxmlformats.org/markup-compatibility/2006" xmlns:aink="http://schemas.microsoft.com/office/drawing/2016/ink" xmlns:am3d="http://schemas.microsoft.com/office/drawing/2017/model3d" xmlns:o="urn:schemas-microsoft-com:office:office" xmlns:oel="http://schemas.microsoft.com/office/2019/extlst" xmlns:r="http://schemas.openxmlformats.org/officeDocument/2006/relationships" xmlns:m="http://schemas.openxmlformats.org/officeDocument/2006/math" xmlns:v="urn:schemas-microsoft-com:vml" xmlns:wp14="http://schemas.microsoft.com/office/word/2010/wordprocessingDrawing" xmlns:wp="http://schemas.openxmlformats.org/drawingml/2006/wordprocessingDrawing" xmlns:w10="urn:schemas-microsoft-com:office:word" xmlns:w="http://schemas.openxmlformats.org/wordprocessingml/2006/main" xmlns:w14="http://schemas.microsoft.com/office/word/2010/wordml" xmlns:w15="http://schemas.microsoft.com/office/word/2012/wordml" xmlns:w16cex="http://schemas.microsoft.com/office/word/2018/wordml/cex" xmlns:w16cid="http://schemas.microsoft.com/office/word/2016/wordml/cid" xmlns:w16="http://schemas.microsoft.com/office/word/2018/wordml" xmlns:w16sdtdh="http://schemas.microsoft.com/office/word/2020/wordml/sdtdatahash" xmlns:w16se="http://schemas.microsoft.com/office/word/2015/wordml/symex" xmlns:wpg="http://schemas.microsoft.com/office/word/2010/wordprocessingGroup" xmlns:wpi="http://schemas.microsoft.com/office/word/2010/wordprocessingInk" xmlns:wne="http://schemas.microsoft.com/office/word/2006/wordml" xmlns:wps="http://schemas.microsoft.com/office/word/2010/wordprocessingShape" mc:Ignorable="w14 w15 w16se w16cid w16 w16cex w16sdtdh wp14">
   <w:abstractNum w:abstractNumId="0" w15:restartNumberingAfterBreak="0">
     <w:nsid w:val="3C204ED6"/>
     <w:multiLevelType w:val="hybridMultilevel"/>
@@ -4590,20 +4521,20 @@
       </w:rPr>
     </w:lvl>
   </w:abstractNum>
-  <w:num w:numId="1">
+  <w:num w:numId="1" w16cid:durableId="157622368">
     <w:abstractNumId w:val="2"/>
   </w:num>
-  <w:num w:numId="2">
+  <w:num w:numId="2" w16cid:durableId="1910727151">
     <w:abstractNumId w:val="0"/>
   </w:num>
-  <w:num w:numId="3">
+  <w:num w:numId="3" w16cid:durableId="1503354194">
     <w:abstractNumId w:val="1"/>
   </w:num>
 </w:numbering>
 </file>
 
 <file path=word/styles.xml><?xml version="1.0" encoding="utf-8"?>
-<w:styles xmlns:mc="http://schemas.openxmlformats.org/markup-compatibility/2006" xmlns:r="http://schemas.openxmlformats.org/officeDocument/2006/relationships" xmlns:w="http://schemas.openxmlformats.org/wordprocessingml/2006/main" xmlns:w14="http://schemas.microsoft.com/office/word/2010/wordml" xmlns:w15="http://schemas.microsoft.com/office/word/2012/wordml" xmlns:w16se="http://schemas.microsoft.com/office/word/2015/wordml/symex" mc:Ignorable="w14 w15 w16se">
+<w:styles xmlns:mc="http://schemas.openxmlformats.org/markup-compatibility/2006" xmlns:r="http://schemas.openxmlformats.org/officeDocument/2006/relationships" xmlns:w="http://schemas.openxmlformats.org/wordprocessingml/2006/main" xmlns:w14="http://schemas.microsoft.com/office/word/2010/wordml" xmlns:w15="http://schemas.microsoft.com/office/word/2012/wordml" xmlns:w16cex="http://schemas.microsoft.com/office/word/2018/wordml/cex" xmlns:w16cid="http://schemas.microsoft.com/office/word/2016/wordml/cid" xmlns:w16="http://schemas.microsoft.com/office/word/2018/wordml" xmlns:w16sdtdh="http://schemas.microsoft.com/office/word/2020/wordml/sdtdatahash" xmlns:w16se="http://schemas.microsoft.com/office/word/2015/wordml/symex" mc:Ignorable="w14 w15 w16se w16cid w16 w16cex w16sdtdh">
   <w:docDefaults>
     <w:rPrDefault>
       <w:rPr>
@@ -4621,7 +4552,7 @@
       </w:pPr>
     </w:pPrDefault>
   </w:docDefaults>
-  <w:latentStyles w:defLockedState="0" w:defUIPriority="99" w:defSemiHidden="0" w:defUnhideWhenUsed="0" w:defQFormat="0" w:count="371">
+  <w:latentStyles w:defLockedState="0" w:defUIPriority="99" w:defSemiHidden="0" w:defUnhideWhenUsed="0" w:defQFormat="0" w:count="376">
     <w:lsdException w:name="Normal" w:uiPriority="0" w:qFormat="1"/>
     <w:lsdException w:name="heading 1" w:uiPriority="9" w:qFormat="1"/>
     <w:lsdException w:name="heading 2" w:semiHidden="1" w:uiPriority="9" w:unhideWhenUsed="1" w:qFormat="1"/>
@@ -4993,6 +4924,11 @@
     <w:lsdException w:name="List Table 5 Dark Accent 6" w:uiPriority="50"/>
     <w:lsdException w:name="List Table 6 Colorful Accent 6" w:uiPriority="51"/>
     <w:lsdException w:name="List Table 7 Colorful Accent 6" w:uiPriority="52"/>
+    <w:lsdException w:name="Mention" w:semiHidden="1" w:unhideWhenUsed="1"/>
+    <w:lsdException w:name="Smart Hyperlink" w:semiHidden="1" w:unhideWhenUsed="1"/>
+    <w:lsdException w:name="Hashtag" w:semiHidden="1" w:unhideWhenUsed="1"/>
+    <w:lsdException w:name="Unresolved Mention" w:semiHidden="1" w:unhideWhenUsed="1"/>
+    <w:lsdException w:name="Smart Link" w:semiHidden="1" w:unhideWhenUsed="1"/>
   </w:latentStyles>
   <w:style w:type="paragraph" w:default="1" w:styleId="Normal">
     <w:name w:val="Normal"/>
@@ -5212,7 +5148,7 @@
 </file>
 
 <file path=word/glossary/document.xml><?xml version="1.0" encoding="utf-8"?>
-<w:glossaryDocument xmlns:wpc="http://schemas.microsoft.com/office/word/2010/wordprocessingCanvas" xmlns:cx="http://schemas.microsoft.com/office/drawing/2014/chartex" xmlns:cx1="http://schemas.microsoft.com/office/drawing/2015/9/8/chartex" xmlns:mc="http://schemas.openxmlformats.org/markup-compatibility/2006" xmlns:o="urn:schemas-microsoft-com:office:office" xmlns:r="http://schemas.openxmlformats.org/officeDocument/2006/relationships" xmlns:m="http://schemas.openxmlformats.org/officeDocument/2006/math" xmlns:v="urn:schemas-microsoft-com:vml" xmlns:wp14="http://schemas.microsoft.com/office/word/2010/wordprocessingDrawing" xmlns:wp="http://schemas.openxmlformats.org/drawingml/2006/wordprocessingDrawing" xmlns:w10="urn:schemas-microsoft-com:office:word" xmlns:w="http://schemas.openxmlformats.org/wordprocessingml/2006/main" xmlns:w14="http://schemas.microsoft.com/office/word/2010/wordml" xmlns:w15="http://schemas.microsoft.com/office/word/2012/wordml" xmlns:w16se="http://schemas.microsoft.com/office/word/2015/wordml/symex" xmlns:wpg="http://schemas.microsoft.com/office/word/2010/wordprocessingGroup" xmlns:wpi="http://schemas.microsoft.com/office/word/2010/wordprocessingInk" xmlns:wne="http://schemas.microsoft.com/office/word/2006/wordml" xmlns:wps="http://schemas.microsoft.com/office/word/2010/wordprocessingShape" mc:Ignorable="w14 w15 w16se wp14">
+<w:glossaryDocument xmlns:wpc="http://schemas.microsoft.com/office/word/2010/wordprocessingCanvas" xmlns:cx="http://schemas.microsoft.com/office/drawing/2014/chartex" xmlns:cx1="http://schemas.microsoft.com/office/drawing/2015/9/8/chartex" xmlns:cx2="http://schemas.microsoft.com/office/drawing/2015/10/21/chartex" xmlns:cx3="http://schemas.microsoft.com/office/drawing/2016/5/9/chartex" xmlns:cx4="http://schemas.microsoft.com/office/drawing/2016/5/10/chartex" xmlns:cx5="http://schemas.microsoft.com/office/drawing/2016/5/11/chartex" xmlns:cx6="http://schemas.microsoft.com/office/drawing/2016/5/12/chartex" xmlns:cx7="http://schemas.microsoft.com/office/drawing/2016/5/13/chartex" xmlns:cx8="http://schemas.microsoft.com/office/drawing/2016/5/14/chartex" xmlns:mc="http://schemas.openxmlformats.org/markup-compatibility/2006" xmlns:aink="http://schemas.microsoft.com/office/drawing/2016/ink" xmlns:am3d="http://schemas.microsoft.com/office/drawing/2017/model3d" xmlns:o="urn:schemas-microsoft-com:office:office" xmlns:oel="http://schemas.microsoft.com/office/2019/extlst" xmlns:r="http://schemas.openxmlformats.org/officeDocument/2006/relationships" xmlns:m="http://schemas.openxmlformats.org/officeDocument/2006/math" xmlns:v="urn:schemas-microsoft-com:vml" xmlns:wp14="http://schemas.microsoft.com/office/word/2010/wordprocessingDrawing" xmlns:wp="http://schemas.openxmlformats.org/drawingml/2006/wordprocessingDrawing" xmlns:w10="urn:schemas-microsoft-com:office:word" xmlns:w="http://schemas.openxmlformats.org/wordprocessingml/2006/main" xmlns:w14="http://schemas.microsoft.com/office/word/2010/wordml" xmlns:w15="http://schemas.microsoft.com/office/word/2012/wordml" xmlns:w16cex="http://schemas.microsoft.com/office/word/2018/wordml/cex" xmlns:w16cid="http://schemas.microsoft.com/office/word/2016/wordml/cid" xmlns:w16="http://schemas.microsoft.com/office/word/2018/wordml" xmlns:w16sdtdh="http://schemas.microsoft.com/office/word/2020/wordml/sdtdatahash" xmlns:w16se="http://schemas.microsoft.com/office/word/2015/wordml/symex" xmlns:wpg="http://schemas.microsoft.com/office/word/2010/wordprocessingGroup" xmlns:wpi="http://schemas.microsoft.com/office/word/2010/wordprocessingInk" xmlns:wne="http://schemas.microsoft.com/office/word/2006/wordml" xmlns:wps="http://schemas.microsoft.com/office/word/2010/wordprocessingShape" mc:Ignorable="w14 w15 w16se w16cid w16 w16cex w16sdtdh wp14">
   <w:docParts>
     <w:docPart>
       <w:docPartPr>
@@ -6089,7 +6025,7 @@
 </file>
 
 <file path=word/glossary/fontTable.xml><?xml version="1.0" encoding="utf-8"?>
-<w:fonts xmlns:mc="http://schemas.openxmlformats.org/markup-compatibility/2006" xmlns:r="http://schemas.openxmlformats.org/officeDocument/2006/relationships" xmlns:w="http://schemas.openxmlformats.org/wordprocessingml/2006/main" xmlns:w14="http://schemas.microsoft.com/office/word/2010/wordml" xmlns:w15="http://schemas.microsoft.com/office/word/2012/wordml" xmlns:w16se="http://schemas.microsoft.com/office/word/2015/wordml/symex" mc:Ignorable="w14 w15 w16se">
+<w:fonts xmlns:mc="http://schemas.openxmlformats.org/markup-compatibility/2006" xmlns:r="http://schemas.openxmlformats.org/officeDocument/2006/relationships" xmlns:w="http://schemas.openxmlformats.org/wordprocessingml/2006/main" xmlns:w14="http://schemas.microsoft.com/office/word/2010/wordml" xmlns:w15="http://schemas.microsoft.com/office/word/2012/wordml" xmlns:w16cex="http://schemas.microsoft.com/office/word/2018/wordml/cex" xmlns:w16cid="http://schemas.microsoft.com/office/word/2016/wordml/cid" xmlns:w16="http://schemas.microsoft.com/office/word/2018/wordml" xmlns:w16sdtdh="http://schemas.microsoft.com/office/word/2020/wordml/sdtdatahash" xmlns:w16se="http://schemas.microsoft.com/office/word/2015/wordml/symex" mc:Ignorable="w14 w15 w16se w16cid w16 w16cex w16sdtdh">
   <w:font w:name="Wingdings">
     <w:panose1 w:val="05000000000000000000"/>
     <w:charset w:val="02"/>
@@ -6139,11 +6075,23 @@
     <w:pitch w:val="variable"/>
     <w:sig w:usb0="E00006FF" w:usb1="420024FF" w:usb2="02000000" w:usb3="00000000" w:csb0="0000019F" w:csb1="00000000"/>
   </w:font>
+  <w:font w:name="Aptos">
+    <w:charset w:val="00"/>
+    <w:family w:val="swiss"/>
+    <w:pitch w:val="variable"/>
+    <w:sig w:usb0="20000287" w:usb1="00000003" w:usb2="00000000" w:usb3="00000000" w:csb0="0000019F" w:csb1="00000000"/>
+  </w:font>
+  <w:font w:name="Aptos Display">
+    <w:charset w:val="00"/>
+    <w:family w:val="swiss"/>
+    <w:pitch w:val="variable"/>
+    <w:sig w:usb0="20000287" w:usb1="00000003" w:usb2="00000000" w:usb3="00000000" w:csb0="0000019F" w:csb1="00000000"/>
+  </w:font>
 </w:fonts>
 </file>
 
 <file path=word/glossary/settings.xml><?xml version="1.0" encoding="utf-8"?>
-<w:settings xmlns:mc="http://schemas.openxmlformats.org/markup-compatibility/2006" xmlns:o="urn:schemas-microsoft-com:office:office" xmlns:r="http://schemas.openxmlformats.org/officeDocument/2006/relationships" xmlns:m="http://schemas.openxmlformats.org/officeDocument/2006/math" xmlns:v="urn:schemas-microsoft-com:vml" xmlns:w10="urn:schemas-microsoft-com:office:word" xmlns:w="http://schemas.openxmlformats.org/wordprocessingml/2006/main" xmlns:w14="http://schemas.microsoft.com/office/word/2010/wordml" xmlns:w15="http://schemas.microsoft.com/office/word/2012/wordml" xmlns:w16se="http://schemas.microsoft.com/office/word/2015/wordml/symex" xmlns:sl="http://schemas.openxmlformats.org/schemaLibrary/2006/main" mc:Ignorable="w14 w15 w16se">
+<w:settings xmlns:mc="http://schemas.openxmlformats.org/markup-compatibility/2006" xmlns:o="urn:schemas-microsoft-com:office:office" xmlns:r="http://schemas.openxmlformats.org/officeDocument/2006/relationships" xmlns:m="http://schemas.openxmlformats.org/officeDocument/2006/math" xmlns:v="urn:schemas-microsoft-com:vml" xmlns:w10="urn:schemas-microsoft-com:office:word" xmlns:w="http://schemas.openxmlformats.org/wordprocessingml/2006/main" xmlns:w14="http://schemas.microsoft.com/office/word/2010/wordml" xmlns:w15="http://schemas.microsoft.com/office/word/2012/wordml" xmlns:w16cex="http://schemas.microsoft.com/office/word/2018/wordml/cex" xmlns:w16cid="http://schemas.microsoft.com/office/word/2016/wordml/cid" xmlns:w16="http://schemas.microsoft.com/office/word/2018/wordml" xmlns:w16sdtdh="http://schemas.microsoft.com/office/word/2020/wordml/sdtdatahash" xmlns:w16se="http://schemas.microsoft.com/office/word/2015/wordml/symex" xmlns:sl="http://schemas.openxmlformats.org/schemaLibrary/2006/main" mc:Ignorable="w14 w15 w16se w16cid w16 w16cex w16sdtdh">
   <w:view w:val="normal"/>
   <w:defaultTabStop w:val="708"/>
   <w:hyphenationZone w:val="425"/>
@@ -6155,11 +6103,13 @@
     <w:compatSetting w:name="enableOpenTypeFeatures" w:uri="http://schemas.microsoft.com/office/word" w:val="1"/>
     <w:compatSetting w:name="doNotFlipMirrorIndents" w:uri="http://schemas.microsoft.com/office/word" w:val="1"/>
     <w:compatSetting w:name="differentiateMultirowTableHeaders" w:uri="http://schemas.microsoft.com/office/word" w:val="1"/>
+    <w:compatSetting w:name="useWord2013TrackBottomHyphenation" w:uri="http://schemas.microsoft.com/office/word" w:val="1"/>
   </w:compat>
   <w:rsids>
     <w:rsidRoot w:val="00E73661"/>
     <w:rsid w:val="00303357"/>
     <w:rsid w:val="0058639A"/>
+    <w:rsid w:val="0073246B"/>
     <w:rsid w:val="00CC73C3"/>
     <w:rsid w:val="00E73661"/>
     <w:rsid w:val="00FB5AF6"/>
@@ -6186,7 +6136,7 @@
 </file>
 
 <file path=word/glossary/styles.xml><?xml version="1.0" encoding="utf-8"?>
-<w:styles xmlns:mc="http://schemas.openxmlformats.org/markup-compatibility/2006" xmlns:r="http://schemas.openxmlformats.org/officeDocument/2006/relationships" xmlns:w="http://schemas.openxmlformats.org/wordprocessingml/2006/main" xmlns:w14="http://schemas.microsoft.com/office/word/2010/wordml" xmlns:w15="http://schemas.microsoft.com/office/word/2012/wordml" xmlns:w16se="http://schemas.microsoft.com/office/word/2015/wordml/symex" mc:Ignorable="w14 w15 w16se">
+<w:styles xmlns:mc="http://schemas.openxmlformats.org/markup-compatibility/2006" xmlns:r="http://schemas.openxmlformats.org/officeDocument/2006/relationships" xmlns:w="http://schemas.openxmlformats.org/wordprocessingml/2006/main" xmlns:w14="http://schemas.microsoft.com/office/word/2010/wordml" xmlns:w15="http://schemas.microsoft.com/office/word/2012/wordml" xmlns:w16cex="http://schemas.microsoft.com/office/word/2018/wordml/cex" xmlns:w16cid="http://schemas.microsoft.com/office/word/2016/wordml/cid" xmlns:w16="http://schemas.microsoft.com/office/word/2018/wordml" xmlns:w16sdtdh="http://schemas.microsoft.com/office/word/2020/wordml/sdtdatahash" xmlns:w16se="http://schemas.microsoft.com/office/word/2015/wordml/symex" mc:Ignorable="w14 w15 w16se w16cid w16 w16cex w16sdtdh">
   <w:docDefaults>
     <w:rPrDefault>
       <w:rPr>
@@ -6204,7 +6154,7 @@
       </w:pPr>
     </w:pPrDefault>
   </w:docDefaults>
-  <w:latentStyles w:defLockedState="0" w:defUIPriority="99" w:defSemiHidden="0" w:defUnhideWhenUsed="0" w:defQFormat="0" w:count="371">
+  <w:latentStyles w:defLockedState="0" w:defUIPriority="99" w:defSemiHidden="0" w:defUnhideWhenUsed="0" w:defQFormat="0" w:count="376">
     <w:lsdException w:name="Normal" w:uiPriority="0" w:qFormat="1"/>
     <w:lsdException w:name="heading 1" w:uiPriority="9" w:qFormat="1"/>
     <w:lsdException w:name="heading 2" w:semiHidden="1" w:uiPriority="9" w:unhideWhenUsed="1" w:qFormat="1"/>
@@ -6576,6 +6526,11 @@
     <w:lsdException w:name="List Table 5 Dark Accent 6" w:uiPriority="50"/>
     <w:lsdException w:name="List Table 6 Colorful Accent 6" w:uiPriority="51"/>
     <w:lsdException w:name="List Table 7 Colorful Accent 6" w:uiPriority="52"/>
+    <w:lsdException w:name="Mention" w:semiHidden="1" w:unhideWhenUsed="1"/>
+    <w:lsdException w:name="Smart Hyperlink" w:semiHidden="1" w:unhideWhenUsed="1"/>
+    <w:lsdException w:name="Hashtag" w:semiHidden="1" w:unhideWhenUsed="1"/>
+    <w:lsdException w:name="Unresolved Mention" w:semiHidden="1" w:unhideWhenUsed="1"/>
+    <w:lsdException w:name="Smart Link" w:semiHidden="1" w:unhideWhenUsed="1"/>
   </w:latentStyles>
   <w:style w:type="paragraph" w:default="1" w:styleId="Normal">
     <w:name w:val="Normal"/>
@@ -6742,7 +6697,7 @@
 </file>
 
 <file path=word/glossary/webSettings.xml><?xml version="1.0" encoding="utf-8"?>
-<w:webSettings xmlns:mc="http://schemas.openxmlformats.org/markup-compatibility/2006" xmlns:r="http://schemas.openxmlformats.org/officeDocument/2006/relationships" xmlns:w="http://schemas.openxmlformats.org/wordprocessingml/2006/main" xmlns:w14="http://schemas.microsoft.com/office/word/2010/wordml" xmlns:w15="http://schemas.microsoft.com/office/word/2012/wordml" xmlns:w16se="http://schemas.microsoft.com/office/word/2015/wordml/symex" mc:Ignorable="w14 w15 w16se">
+<w:webSettings xmlns:mc="http://schemas.openxmlformats.org/markup-compatibility/2006" xmlns:r="http://schemas.openxmlformats.org/officeDocument/2006/relationships" xmlns:w="http://schemas.openxmlformats.org/wordprocessingml/2006/main" xmlns:w14="http://schemas.microsoft.com/office/word/2010/wordml" xmlns:w15="http://schemas.microsoft.com/office/word/2012/wordml" xmlns:w16cex="http://schemas.microsoft.com/office/word/2018/wordml/cex" xmlns:w16cid="http://schemas.microsoft.com/office/word/2016/wordml/cid" xmlns:w16="http://schemas.microsoft.com/office/word/2018/wordml" xmlns:w16sdtdh="http://schemas.microsoft.com/office/word/2020/wordml/sdtdatahash" xmlns:w16se="http://schemas.microsoft.com/office/word/2015/wordml/symex" mc:Ignorable="w14 w15 w16se w16cid w16 w16cex w16sdtdh">
   <w:optimizeForBrowser/>
   <w:allowPNG/>
 </w:webSettings>

</xml_diff>